<commit_message>
cover sheet done, updated phongExt shader to not be as intense
</commit_message>
<xml_diff>
--- a/SofiWesson_CoverSheet.docx
+++ b/SofiWesson_CoverSheet.docx
@@ -1199,7 +1199,7 @@
               <w:sz w:val="20"/>
               <w:szCs w:val="20"/>
             </w:rPr>
-            <w:t>3</w:t>
+            <w:t>5</w:t>
           </w:r>
           <w:r>
             <w:rPr>
@@ -1335,117 +1335,6 @@
           <w:szCs w:val="20"/>
         </w:rPr>
         <w:t>:</w:t>
-      </w:r>
-    </w:p>
-    <w:p>
-      <w:pPr>
-        <w:spacing w:after="0"/>
-        <w:rPr>
-          <w:rFonts w:ascii="Arial" w:hAnsi="Arial" w:cs="Arial"/>
-          <w:sz w:val="20"/>
-          <w:szCs w:val="20"/>
-        </w:rPr>
-      </w:pPr>
-    </w:p>
-    <w:p>
-      <w:pPr>
-        <w:spacing w:after="0"/>
-        <w:rPr>
-          <w:rFonts w:ascii="Arial" w:hAnsi="Arial" w:cs="Arial"/>
-          <w:sz w:val="20"/>
-          <w:szCs w:val="20"/>
-        </w:rPr>
-      </w:pPr>
-      <w:r>
-        <w:rPr>
-          <w:rFonts w:ascii="Arial" w:hAnsi="Arial" w:cs="Arial"/>
-          <w:sz w:val="20"/>
-          <w:szCs w:val="20"/>
-        </w:rPr>
-        <w:t>Write a brief report (</w:t>
-      </w:r>
-      <w:r>
-        <w:rPr>
-          <w:rFonts w:ascii="Arial" w:hAnsi="Arial" w:cs="Arial"/>
-          <w:sz w:val="20"/>
-          <w:szCs w:val="20"/>
-        </w:rPr>
-        <w:t>1-</w:t>
-      </w:r>
-      <w:r>
-        <w:rPr>
-          <w:rFonts w:ascii="Arial" w:hAnsi="Arial" w:cs="Arial"/>
-          <w:sz w:val="20"/>
-          <w:szCs w:val="20"/>
-        </w:rPr>
-        <w:t>2 pages) that</w:t>
-      </w:r>
-      <w:r>
-        <w:rPr>
-          <w:rFonts w:ascii="Arial" w:hAnsi="Arial" w:cs="Arial"/>
-          <w:sz w:val="20"/>
-          <w:szCs w:val="20"/>
-        </w:rPr>
-        <w:t xml:space="preserve"> evaluates your experience working with OpenGL using GLSL shaders, and Unity3D using HLSL and </w:t>
-      </w:r>
-      <w:proofErr w:type="spellStart"/>
-      <w:r>
-        <w:rPr>
-          <w:rFonts w:ascii="Arial" w:hAnsi="Arial" w:cs="Arial"/>
-          <w:sz w:val="20"/>
-          <w:szCs w:val="20"/>
-        </w:rPr>
-        <w:t>ShaderGraph</w:t>
-      </w:r>
-      <w:proofErr w:type="spellEnd"/>
-      <w:r>
-        <w:rPr>
-          <w:rFonts w:ascii="Arial" w:hAnsi="Arial" w:cs="Arial"/>
-          <w:sz w:val="20"/>
-          <w:szCs w:val="20"/>
-        </w:rPr>
-        <w:t xml:space="preserve">. </w:t>
-      </w:r>
-      <w:r>
-        <w:rPr>
-          <w:rFonts w:ascii="Arial" w:hAnsi="Arial" w:cs="Arial"/>
-          <w:sz w:val="20"/>
-          <w:szCs w:val="20"/>
-        </w:rPr>
-        <w:br/>
-        <w:t xml:space="preserve">As part of this report discuss how you used your knowledge to apply the </w:t>
-      </w:r>
-      <w:r>
-        <w:rPr>
-          <w:rFonts w:ascii="Arial" w:hAnsi="Arial" w:cs="Arial"/>
-          <w:sz w:val="20"/>
-          <w:szCs w:val="20"/>
-        </w:rPr>
-        <w:t>techniques and</w:t>
-      </w:r>
-      <w:r>
-        <w:rPr>
-          <w:rFonts w:ascii="Arial" w:hAnsi="Arial" w:cs="Arial"/>
-          <w:sz w:val="20"/>
-          <w:szCs w:val="20"/>
-        </w:rPr>
-        <w:t xml:space="preserve"> handle the</w:t>
-      </w:r>
-      <w:r>
-        <w:rPr>
-          <w:rFonts w:ascii="Arial" w:hAnsi="Arial" w:cs="Arial"/>
-          <w:sz w:val="20"/>
-          <w:szCs w:val="20"/>
-        </w:rPr>
-        <w:t xml:space="preserve"> programs used in your implementation</w:t>
-      </w:r>
-      <w:r>
-        <w:rPr>
-          <w:rFonts w:ascii="Arial" w:hAnsi="Arial" w:cs="Arial"/>
-          <w:sz w:val="20"/>
-          <w:szCs w:val="20"/>
-        </w:rPr>
-        <w:t>s of your application, your preferences for future use and how you changed your application/s based on feedback you received.</w:t>
       </w:r>
     </w:p>
     <w:p>
@@ -1486,7 +1375,271 @@
             <w:rPr>
               <w:rStyle w:val="Style1"/>
             </w:rPr>
-            <w:t>Please contain you report here.</w:t>
+            <w:t xml:space="preserve">OpenGL was easier to use than I was initially expecting, </w:t>
+          </w:r>
+          <w:r>
+            <w:rPr>
+              <w:rStyle w:val="Style1"/>
+            </w:rPr>
+            <w:t xml:space="preserve">the absence of statements and loops being used was weird and unnatural at </w:t>
+          </w:r>
+          <w:proofErr w:type="gramStart"/>
+          <w:r>
+            <w:rPr>
+              <w:rStyle w:val="Style1"/>
+            </w:rPr>
+            <w:t>first</w:t>
+          </w:r>
+          <w:proofErr w:type="gramEnd"/>
+          <w:r>
+            <w:rPr>
+              <w:rStyle w:val="Style1"/>
+            </w:rPr>
+            <w:t xml:space="preserve"> but I quickly became accustom to it. </w:t>
+          </w:r>
+          <w:r>
+            <w:rPr>
+              <w:rStyle w:val="Style1"/>
+            </w:rPr>
+            <w:t>Due to previous general programming knowledge, it didn’t take long to pick up OpenGL.</w:t>
+          </w:r>
+          <w:r>
+            <w:rPr>
+              <w:rStyle w:val="Style1"/>
+            </w:rPr>
+            <w:t xml:space="preserve"> Once the set up to allow for loading and binding new shaders was implemented into the C++ project, adding new shaders to the project was quick and simple.</w:t>
+          </w:r>
+          <w:r>
+            <w:rPr>
+              <w:rStyle w:val="Style1"/>
+            </w:rPr>
+            <w:t xml:space="preserve"> </w:t>
+          </w:r>
+          <w:r>
+            <w:rPr>
+              <w:rStyle w:val="Style1"/>
+            </w:rPr>
+            <w:t>L</w:t>
+          </w:r>
+          <w:r>
+            <w:rPr>
+              <w:rStyle w:val="Style1"/>
+            </w:rPr>
+            <w:t>earning how shader code works was interesting and might be something I look more into in the future.</w:t>
+          </w:r>
+          <w:r>
+            <w:rPr>
+              <w:rStyle w:val="Style1"/>
+            </w:rPr>
+            <w:br/>
+            <w:t xml:space="preserve">A flying camera was </w:t>
+          </w:r>
+          <w:r>
+            <w:rPr>
+              <w:rStyle w:val="Style1"/>
+            </w:rPr>
+            <w:t>asked to be implemented, a flying camera was already implemented but wasn’t being used so the stationary camera was replaced with the flying camera.</w:t>
+          </w:r>
+          <w:r>
+            <w:rPr>
+              <w:rStyle w:val="Style1"/>
+            </w:rPr>
+            <w:br/>
+            <w:t xml:space="preserve">The ability to control the light direction and colour in the scene using </w:t>
+          </w:r>
+          <w:proofErr w:type="spellStart"/>
+          <w:r>
+            <w:rPr>
+              <w:rStyle w:val="Style1"/>
+            </w:rPr>
+            <w:t>ImGUI</w:t>
+          </w:r>
+          <w:proofErr w:type="spellEnd"/>
+          <w:r>
+            <w:rPr>
+              <w:rStyle w:val="Style1"/>
+            </w:rPr>
+            <w:t xml:space="preserve"> was asked to be implemented and was addressed with an </w:t>
+          </w:r>
+          <w:proofErr w:type="spellStart"/>
+          <w:r>
+            <w:rPr>
+              <w:rStyle w:val="Style1"/>
+            </w:rPr>
+            <w:t>ImGUI</w:t>
+          </w:r>
+          <w:proofErr w:type="spellEnd"/>
+          <w:r>
+            <w:rPr>
+              <w:rStyle w:val="Style1"/>
+            </w:rPr>
+            <w:t xml:space="preserve"> with controls for changing the light direction and colour.</w:t>
+          </w:r>
+          <w:r>
+            <w:rPr>
+              <w:rStyle w:val="Style1"/>
+            </w:rPr>
+            <w:br/>
+            <w:t xml:space="preserve">The ability to change the position, rotation, and scale of the models using </w:t>
+          </w:r>
+          <w:proofErr w:type="spellStart"/>
+          <w:r>
+            <w:rPr>
+              <w:rStyle w:val="Style1"/>
+            </w:rPr>
+            <w:t>ImGUI</w:t>
+          </w:r>
+          <w:proofErr w:type="spellEnd"/>
+          <w:r>
+            <w:rPr>
+              <w:rStyle w:val="Style1"/>
+            </w:rPr>
+            <w:t xml:space="preserve"> was asked to be implemented and was addressed with an </w:t>
+          </w:r>
+          <w:proofErr w:type="spellStart"/>
+          <w:r>
+            <w:rPr>
+              <w:rStyle w:val="Style1"/>
+            </w:rPr>
+            <w:t>ImGUI</w:t>
+          </w:r>
+          <w:proofErr w:type="spellEnd"/>
+          <w:r>
+            <w:rPr>
+              <w:rStyle w:val="Style1"/>
+            </w:rPr>
+            <w:t xml:space="preserve"> containing separate position, rotation, and scale controls for all models in the scene.</w:t>
+          </w:r>
+          <w:r>
+            <w:rPr>
+              <w:rStyle w:val="Style1"/>
+            </w:rPr>
+            <w:br/>
+          </w:r>
+          <w:r>
+            <w:rPr>
+              <w:rStyle w:val="Style1"/>
+            </w:rPr>
+            <w:t xml:space="preserve">The </w:t>
+          </w:r>
+          <w:proofErr w:type="spellStart"/>
+          <w:r>
+            <w:rPr>
+              <w:rStyle w:val="Style1"/>
+            </w:rPr>
+            <w:t>Phong</w:t>
+          </w:r>
+          <w:proofErr w:type="spellEnd"/>
+          <w:r>
+            <w:rPr>
+              <w:rStyle w:val="Style1"/>
+            </w:rPr>
+            <w:t xml:space="preserve"> shader was originally quite intense and looked over saturated, this was addressed by desaturating the </w:t>
+          </w:r>
+          <w:proofErr w:type="spellStart"/>
+          <w:r>
+            <w:rPr>
+              <w:rStyle w:val="Style1"/>
+            </w:rPr>
+            <w:t>phong</w:t>
+          </w:r>
+          <w:proofErr w:type="spellEnd"/>
+          <w:r>
+            <w:rPr>
+              <w:rStyle w:val="Style1"/>
+            </w:rPr>
+            <w:t xml:space="preserve"> shader.</w:t>
+          </w:r>
+          <w:r>
+            <w:rPr>
+              <w:rStyle w:val="Style1"/>
+            </w:rPr>
+            <w:br/>
+          </w:r>
+          <w:r>
+            <w:rPr>
+              <w:rStyle w:val="Style1"/>
+            </w:rPr>
+            <w:br/>
+            <w:t xml:space="preserve">Unity’s HLSL and </w:t>
+          </w:r>
+          <w:proofErr w:type="spellStart"/>
+          <w:r>
+            <w:rPr>
+              <w:rStyle w:val="Style1"/>
+            </w:rPr>
+            <w:t>ShaderGraph</w:t>
+          </w:r>
+          <w:proofErr w:type="spellEnd"/>
+          <w:r>
+            <w:rPr>
+              <w:rStyle w:val="Style1"/>
+            </w:rPr>
+            <w:t xml:space="preserve"> was simple and straight forward to use as I had used Unreal Engines blueprint before and allowed me to quickly grasp how the system worked. </w:t>
+          </w:r>
+          <w:r>
+            <w:rPr>
+              <w:rStyle w:val="Style1"/>
+            </w:rPr>
+            <w:t>The real-time visualisation of what I was doing was very useful and satisfying</w:t>
+          </w:r>
+          <w:r>
+            <w:rPr>
+              <w:rStyle w:val="Style1"/>
+            </w:rPr>
+            <w:t xml:space="preserve"> helping to stream-line development of shaders inside of Unity. Implementing the shaders into the project was simple and required very little set up, would </w:t>
+          </w:r>
+          <w:proofErr w:type="gramStart"/>
+          <w:r>
+            <w:rPr>
+              <w:rStyle w:val="Style1"/>
+            </w:rPr>
+            <w:t>definitely use</w:t>
+          </w:r>
+          <w:proofErr w:type="gramEnd"/>
+          <w:r>
+            <w:rPr>
+              <w:rStyle w:val="Style1"/>
+            </w:rPr>
+            <w:t xml:space="preserve"> Unity’s </w:t>
+          </w:r>
+          <w:proofErr w:type="spellStart"/>
+          <w:r>
+            <w:rPr>
+              <w:rStyle w:val="Style1"/>
+            </w:rPr>
+            <w:t>ShaderGraph</w:t>
+          </w:r>
+          <w:proofErr w:type="spellEnd"/>
+          <w:r>
+            <w:rPr>
+              <w:rStyle w:val="Style1"/>
+            </w:rPr>
+            <w:t xml:space="preserve"> in future. </w:t>
+          </w:r>
+          <w:r>
+            <w:rPr>
+              <w:rStyle w:val="Style1"/>
+            </w:rPr>
+            <w:br/>
+          </w:r>
+          <w:r>
+            <w:rPr>
+              <w:rStyle w:val="Style1"/>
+            </w:rPr>
+            <w:t>The ability to change the shader being used on a sphere using a UI button was asked to be implemented and was addressed by fulfilling the request.</w:t>
+          </w:r>
+          <w:r>
+            <w:rPr>
+              <w:rStyle w:val="Style1"/>
+            </w:rPr>
+            <w:br/>
+          </w:r>
+          <w:r>
+            <w:rPr>
+              <w:rStyle w:val="Style1"/>
+            </w:rPr>
+            <w:t>The ability to toggle on and off a particle effect using a UI button was asked to be implemented and was addressed by fulfilling the request.</w:t>
           </w:r>
         </w:sdtContent>
       </w:sdt>
@@ -1502,21 +1655,24 @@
           <w:szCs w:val="20"/>
         </w:rPr>
       </w:pPr>
-      <w:r>
+    </w:p>
+    <w:p>
+      <w:pPr>
+        <w:tabs>
+          <w:tab w:val="clear" w:pos="10800"/>
+        </w:tabs>
         <w:rPr>
           <w:rFonts w:ascii="Arial" w:hAnsi="Arial" w:cs="Arial"/>
           <w:sz w:val="20"/>
           <w:szCs w:val="20"/>
         </w:rPr>
-        <w:br w:type="page"/>
-      </w:r>
+      </w:pPr>
     </w:p>
     <w:p>
       <w:pPr>
         <w:tabs>
-          <w:tab w:val="left" w:pos="3600"/>
+          <w:tab w:val="clear" w:pos="10800"/>
         </w:tabs>
-        <w:spacing w:after="0"/>
         <w:rPr>
           <w:rFonts w:ascii="Arial" w:hAnsi="Arial" w:cs="Arial"/>
           <w:sz w:val="20"/>
@@ -1527,9 +1683,8 @@
     <w:p>
       <w:pPr>
         <w:tabs>
-          <w:tab w:val="left" w:pos="3600"/>
+          <w:tab w:val="clear" w:pos="10800"/>
         </w:tabs>
-        <w:spacing w:after="0"/>
         <w:rPr>
           <w:rFonts w:ascii="Arial" w:hAnsi="Arial" w:cs="Arial"/>
           <w:sz w:val="20"/>
@@ -1540,9 +1695,8 @@
     <w:p>
       <w:pPr>
         <w:tabs>
-          <w:tab w:val="left" w:pos="3600"/>
+          <w:tab w:val="clear" w:pos="10800"/>
         </w:tabs>
-        <w:spacing w:after="0"/>
         <w:rPr>
           <w:rFonts w:ascii="Arial" w:hAnsi="Arial" w:cs="Arial"/>
           <w:sz w:val="20"/>
@@ -1553,464 +1707,8 @@
     <w:p>
       <w:pPr>
         <w:tabs>
-          <w:tab w:val="left" w:pos="3600"/>
+          <w:tab w:val="clear" w:pos="10800"/>
         </w:tabs>
-        <w:spacing w:after="0"/>
-        <w:rPr>
-          <w:rFonts w:ascii="Arial" w:hAnsi="Arial" w:cs="Arial"/>
-          <w:sz w:val="20"/>
-          <w:szCs w:val="20"/>
-        </w:rPr>
-      </w:pPr>
-    </w:p>
-    <w:p>
-      <w:pPr>
-        <w:tabs>
-          <w:tab w:val="left" w:pos="3600"/>
-        </w:tabs>
-        <w:spacing w:after="0"/>
-        <w:rPr>
-          <w:rFonts w:ascii="Arial" w:hAnsi="Arial" w:cs="Arial"/>
-          <w:sz w:val="20"/>
-          <w:szCs w:val="20"/>
-        </w:rPr>
-      </w:pPr>
-    </w:p>
-    <w:p>
-      <w:pPr>
-        <w:tabs>
-          <w:tab w:val="left" w:pos="3600"/>
-        </w:tabs>
-        <w:spacing w:after="0"/>
-        <w:rPr>
-          <w:rFonts w:ascii="Arial" w:hAnsi="Arial" w:cs="Arial"/>
-          <w:sz w:val="20"/>
-          <w:szCs w:val="20"/>
-        </w:rPr>
-      </w:pPr>
-    </w:p>
-    <w:p>
-      <w:pPr>
-        <w:tabs>
-          <w:tab w:val="left" w:pos="3600"/>
-        </w:tabs>
-        <w:spacing w:after="0"/>
-        <w:rPr>
-          <w:rFonts w:ascii="Arial" w:hAnsi="Arial" w:cs="Arial"/>
-          <w:sz w:val="20"/>
-          <w:szCs w:val="20"/>
-        </w:rPr>
-      </w:pPr>
-    </w:p>
-    <w:p>
-      <w:pPr>
-        <w:tabs>
-          <w:tab w:val="left" w:pos="3600"/>
-        </w:tabs>
-        <w:spacing w:after="0"/>
-        <w:rPr>
-          <w:rFonts w:ascii="Arial" w:hAnsi="Arial" w:cs="Arial"/>
-          <w:sz w:val="20"/>
-          <w:szCs w:val="20"/>
-        </w:rPr>
-      </w:pPr>
-    </w:p>
-    <w:p>
-      <w:pPr>
-        <w:tabs>
-          <w:tab w:val="left" w:pos="3600"/>
-        </w:tabs>
-        <w:spacing w:after="0"/>
-        <w:rPr>
-          <w:rFonts w:ascii="Arial" w:hAnsi="Arial" w:cs="Arial"/>
-          <w:sz w:val="20"/>
-          <w:szCs w:val="20"/>
-        </w:rPr>
-      </w:pPr>
-    </w:p>
-    <w:p>
-      <w:pPr>
-        <w:tabs>
-          <w:tab w:val="left" w:pos="3600"/>
-        </w:tabs>
-        <w:spacing w:after="0"/>
-        <w:rPr>
-          <w:rFonts w:ascii="Arial" w:hAnsi="Arial" w:cs="Arial"/>
-          <w:sz w:val="20"/>
-          <w:szCs w:val="20"/>
-        </w:rPr>
-      </w:pPr>
-    </w:p>
-    <w:p>
-      <w:pPr>
-        <w:tabs>
-          <w:tab w:val="left" w:pos="3600"/>
-        </w:tabs>
-        <w:spacing w:after="0"/>
-        <w:rPr>
-          <w:rFonts w:ascii="Arial" w:hAnsi="Arial" w:cs="Arial"/>
-          <w:sz w:val="20"/>
-          <w:szCs w:val="20"/>
-        </w:rPr>
-      </w:pPr>
-    </w:p>
-    <w:p>
-      <w:pPr>
-        <w:tabs>
-          <w:tab w:val="left" w:pos="3600"/>
-        </w:tabs>
-        <w:spacing w:after="0"/>
-        <w:rPr>
-          <w:rFonts w:ascii="Arial" w:hAnsi="Arial" w:cs="Arial"/>
-          <w:sz w:val="20"/>
-          <w:szCs w:val="20"/>
-        </w:rPr>
-      </w:pPr>
-    </w:p>
-    <w:p>
-      <w:pPr>
-        <w:tabs>
-          <w:tab w:val="left" w:pos="3600"/>
-        </w:tabs>
-        <w:spacing w:after="0"/>
-        <w:rPr>
-          <w:rFonts w:ascii="Arial" w:hAnsi="Arial" w:cs="Arial"/>
-          <w:sz w:val="20"/>
-          <w:szCs w:val="20"/>
-        </w:rPr>
-      </w:pPr>
-    </w:p>
-    <w:p>
-      <w:pPr>
-        <w:tabs>
-          <w:tab w:val="left" w:pos="3600"/>
-        </w:tabs>
-        <w:spacing w:after="0"/>
-        <w:rPr>
-          <w:rFonts w:ascii="Arial" w:hAnsi="Arial" w:cs="Arial"/>
-          <w:sz w:val="20"/>
-          <w:szCs w:val="20"/>
-        </w:rPr>
-      </w:pPr>
-    </w:p>
-    <w:p>
-      <w:pPr>
-        <w:tabs>
-          <w:tab w:val="left" w:pos="3600"/>
-        </w:tabs>
-        <w:spacing w:after="0"/>
-        <w:rPr>
-          <w:rFonts w:ascii="Arial" w:hAnsi="Arial" w:cs="Arial"/>
-          <w:sz w:val="20"/>
-          <w:szCs w:val="20"/>
-        </w:rPr>
-      </w:pPr>
-    </w:p>
-    <w:p>
-      <w:pPr>
-        <w:tabs>
-          <w:tab w:val="left" w:pos="3600"/>
-        </w:tabs>
-        <w:spacing w:after="0"/>
-        <w:rPr>
-          <w:rFonts w:ascii="Arial" w:hAnsi="Arial" w:cs="Arial"/>
-          <w:sz w:val="20"/>
-          <w:szCs w:val="20"/>
-        </w:rPr>
-      </w:pPr>
-    </w:p>
-    <w:p>
-      <w:pPr>
-        <w:tabs>
-          <w:tab w:val="left" w:pos="3600"/>
-        </w:tabs>
-        <w:spacing w:after="0"/>
-        <w:rPr>
-          <w:rFonts w:ascii="Arial" w:hAnsi="Arial" w:cs="Arial"/>
-          <w:sz w:val="20"/>
-          <w:szCs w:val="20"/>
-        </w:rPr>
-      </w:pPr>
-    </w:p>
-    <w:p>
-      <w:pPr>
-        <w:tabs>
-          <w:tab w:val="left" w:pos="3600"/>
-        </w:tabs>
-        <w:spacing w:after="0"/>
-        <w:rPr>
-          <w:rFonts w:ascii="Arial" w:hAnsi="Arial" w:cs="Arial"/>
-          <w:sz w:val="20"/>
-          <w:szCs w:val="20"/>
-        </w:rPr>
-      </w:pPr>
-    </w:p>
-    <w:p>
-      <w:pPr>
-        <w:tabs>
-          <w:tab w:val="left" w:pos="3600"/>
-        </w:tabs>
-        <w:spacing w:after="0"/>
-        <w:rPr>
-          <w:rFonts w:ascii="Arial" w:hAnsi="Arial" w:cs="Arial"/>
-          <w:sz w:val="20"/>
-          <w:szCs w:val="20"/>
-        </w:rPr>
-      </w:pPr>
-    </w:p>
-    <w:p>
-      <w:pPr>
-        <w:tabs>
-          <w:tab w:val="left" w:pos="3600"/>
-        </w:tabs>
-        <w:spacing w:after="0"/>
-        <w:rPr>
-          <w:rFonts w:ascii="Arial" w:hAnsi="Arial" w:cs="Arial"/>
-          <w:sz w:val="20"/>
-          <w:szCs w:val="20"/>
-        </w:rPr>
-      </w:pPr>
-    </w:p>
-    <w:p>
-      <w:pPr>
-        <w:tabs>
-          <w:tab w:val="left" w:pos="3600"/>
-        </w:tabs>
-        <w:spacing w:after="0"/>
-        <w:rPr>
-          <w:rFonts w:ascii="Arial" w:hAnsi="Arial" w:cs="Arial"/>
-          <w:sz w:val="20"/>
-          <w:szCs w:val="20"/>
-        </w:rPr>
-      </w:pPr>
-    </w:p>
-    <w:p>
-      <w:pPr>
-        <w:tabs>
-          <w:tab w:val="left" w:pos="3600"/>
-        </w:tabs>
-        <w:spacing w:after="0"/>
-        <w:rPr>
-          <w:rFonts w:ascii="Arial" w:hAnsi="Arial" w:cs="Arial"/>
-          <w:sz w:val="20"/>
-          <w:szCs w:val="20"/>
-        </w:rPr>
-      </w:pPr>
-    </w:p>
-    <w:p>
-      <w:pPr>
-        <w:tabs>
-          <w:tab w:val="left" w:pos="3600"/>
-        </w:tabs>
-        <w:spacing w:after="0"/>
-        <w:rPr>
-          <w:rFonts w:ascii="Arial" w:hAnsi="Arial" w:cs="Arial"/>
-          <w:sz w:val="20"/>
-          <w:szCs w:val="20"/>
-        </w:rPr>
-      </w:pPr>
-    </w:p>
-    <w:p>
-      <w:pPr>
-        <w:tabs>
-          <w:tab w:val="left" w:pos="3600"/>
-        </w:tabs>
-        <w:spacing w:after="0"/>
-        <w:rPr>
-          <w:rFonts w:ascii="Arial" w:hAnsi="Arial" w:cs="Arial"/>
-          <w:sz w:val="20"/>
-          <w:szCs w:val="20"/>
-        </w:rPr>
-      </w:pPr>
-    </w:p>
-    <w:p>
-      <w:pPr>
-        <w:tabs>
-          <w:tab w:val="left" w:pos="3600"/>
-        </w:tabs>
-        <w:spacing w:after="0"/>
-        <w:rPr>
-          <w:rFonts w:ascii="Arial" w:hAnsi="Arial" w:cs="Arial"/>
-          <w:sz w:val="20"/>
-          <w:szCs w:val="20"/>
-        </w:rPr>
-      </w:pPr>
-    </w:p>
-    <w:p>
-      <w:pPr>
-        <w:tabs>
-          <w:tab w:val="left" w:pos="3600"/>
-        </w:tabs>
-        <w:spacing w:after="0"/>
-        <w:rPr>
-          <w:rFonts w:ascii="Arial" w:hAnsi="Arial" w:cs="Arial"/>
-          <w:sz w:val="20"/>
-          <w:szCs w:val="20"/>
-        </w:rPr>
-      </w:pPr>
-    </w:p>
-    <w:p>
-      <w:pPr>
-        <w:tabs>
-          <w:tab w:val="left" w:pos="3600"/>
-        </w:tabs>
-        <w:spacing w:after="0"/>
-        <w:rPr>
-          <w:rFonts w:ascii="Arial" w:hAnsi="Arial" w:cs="Arial"/>
-          <w:sz w:val="20"/>
-          <w:szCs w:val="20"/>
-        </w:rPr>
-      </w:pPr>
-    </w:p>
-    <w:p>
-      <w:pPr>
-        <w:tabs>
-          <w:tab w:val="left" w:pos="3600"/>
-        </w:tabs>
-        <w:spacing w:after="0"/>
-        <w:rPr>
-          <w:rFonts w:ascii="Arial" w:hAnsi="Arial" w:cs="Arial"/>
-          <w:sz w:val="20"/>
-          <w:szCs w:val="20"/>
-        </w:rPr>
-      </w:pPr>
-    </w:p>
-    <w:p>
-      <w:pPr>
-        <w:tabs>
-          <w:tab w:val="left" w:pos="3600"/>
-        </w:tabs>
-        <w:spacing w:after="0"/>
-        <w:rPr>
-          <w:rFonts w:ascii="Arial" w:hAnsi="Arial" w:cs="Arial"/>
-          <w:sz w:val="20"/>
-          <w:szCs w:val="20"/>
-        </w:rPr>
-      </w:pPr>
-    </w:p>
-    <w:p>
-      <w:pPr>
-        <w:tabs>
-          <w:tab w:val="left" w:pos="3600"/>
-        </w:tabs>
-        <w:spacing w:after="0"/>
-        <w:rPr>
-          <w:rFonts w:ascii="Arial" w:hAnsi="Arial" w:cs="Arial"/>
-          <w:sz w:val="20"/>
-          <w:szCs w:val="20"/>
-        </w:rPr>
-      </w:pPr>
-    </w:p>
-    <w:p>
-      <w:pPr>
-        <w:tabs>
-          <w:tab w:val="left" w:pos="3600"/>
-        </w:tabs>
-        <w:spacing w:after="0"/>
-        <w:rPr>
-          <w:rFonts w:ascii="Arial" w:hAnsi="Arial" w:cs="Arial"/>
-          <w:sz w:val="20"/>
-          <w:szCs w:val="20"/>
-        </w:rPr>
-      </w:pPr>
-    </w:p>
-    <w:p>
-      <w:pPr>
-        <w:tabs>
-          <w:tab w:val="left" w:pos="3600"/>
-        </w:tabs>
-        <w:spacing w:after="0"/>
-        <w:rPr>
-          <w:rFonts w:ascii="Arial" w:hAnsi="Arial" w:cs="Arial"/>
-          <w:sz w:val="20"/>
-          <w:szCs w:val="20"/>
-        </w:rPr>
-      </w:pPr>
-    </w:p>
-    <w:p>
-      <w:pPr>
-        <w:tabs>
-          <w:tab w:val="left" w:pos="3600"/>
-        </w:tabs>
-        <w:spacing w:after="0"/>
-        <w:rPr>
-          <w:rFonts w:ascii="Arial" w:hAnsi="Arial" w:cs="Arial"/>
-          <w:sz w:val="20"/>
-          <w:szCs w:val="20"/>
-        </w:rPr>
-      </w:pPr>
-    </w:p>
-    <w:p>
-      <w:pPr>
-        <w:tabs>
-          <w:tab w:val="left" w:pos="3600"/>
-        </w:tabs>
-        <w:spacing w:after="0"/>
-        <w:rPr>
-          <w:rFonts w:ascii="Arial" w:hAnsi="Arial" w:cs="Arial"/>
-          <w:sz w:val="20"/>
-          <w:szCs w:val="20"/>
-        </w:rPr>
-      </w:pPr>
-    </w:p>
-    <w:p>
-      <w:pPr>
-        <w:tabs>
-          <w:tab w:val="left" w:pos="3600"/>
-        </w:tabs>
-        <w:spacing w:after="0"/>
-        <w:rPr>
-          <w:rFonts w:ascii="Arial" w:hAnsi="Arial" w:cs="Arial"/>
-          <w:sz w:val="20"/>
-          <w:szCs w:val="20"/>
-        </w:rPr>
-      </w:pPr>
-    </w:p>
-    <w:p>
-      <w:pPr>
-        <w:tabs>
-          <w:tab w:val="left" w:pos="3600"/>
-        </w:tabs>
-        <w:spacing w:after="0"/>
-        <w:rPr>
-          <w:rFonts w:ascii="Arial" w:hAnsi="Arial" w:cs="Arial"/>
-          <w:sz w:val="20"/>
-          <w:szCs w:val="20"/>
-        </w:rPr>
-      </w:pPr>
-    </w:p>
-    <w:p>
-      <w:pPr>
-        <w:tabs>
-          <w:tab w:val="left" w:pos="3600"/>
-        </w:tabs>
-        <w:spacing w:after="0"/>
-        <w:rPr>
-          <w:rFonts w:ascii="Arial" w:hAnsi="Arial" w:cs="Arial"/>
-          <w:sz w:val="20"/>
-          <w:szCs w:val="20"/>
-        </w:rPr>
-      </w:pPr>
-    </w:p>
-    <w:p>
-      <w:pPr>
-        <w:tabs>
-          <w:tab w:val="left" w:pos="3600"/>
-        </w:tabs>
-        <w:spacing w:after="0"/>
-        <w:rPr>
-          <w:rFonts w:ascii="Arial" w:hAnsi="Arial" w:cs="Arial"/>
-          <w:sz w:val="20"/>
-          <w:szCs w:val="20"/>
-        </w:rPr>
-      </w:pPr>
-    </w:p>
-    <w:p>
-      <w:pPr>
-        <w:tabs>
-          <w:tab w:val="left" w:pos="3600"/>
-        </w:tabs>
-        <w:spacing w:after="0"/>
         <w:rPr>
           <w:rFonts w:ascii="Arial" w:hAnsi="Arial" w:cs="Arial"/>
           <w:sz w:val="20"/>
@@ -2121,7 +1819,7 @@
               <w:sz w:val="20"/>
               <w:szCs w:val="20"/>
             </w:rPr>
-            <w:t>3</w:t>
+            <w:t>5</w:t>
           </w:r>
           <w:r>
             <w:rPr>
@@ -3098,7 +2796,15 @@
               <w:sz w:val="20"/>
               <w:szCs w:val="20"/>
             </w:rPr>
-            <w:t>23</w:t>
+            <w:t>2</w:t>
+          </w:r>
+          <w:r>
+            <w:rPr>
+              <w:rFonts w:ascii="Arial" w:hAnsi="Arial" w:cs="Arial"/>
+              <w:sz w:val="20"/>
+              <w:szCs w:val="20"/>
+            </w:rPr>
+            <w:t>5</w:t>
           </w:r>
           <w:r>
             <w:rPr>
@@ -5664,6 +5370,7 @@
     <w:rsid w:val="00DB6A55"/>
     <w:rsid w:val="00E46362"/>
     <w:rsid w:val="00F16F9E"/>
+    <w:rsid w:val="00FD4EB2"/>
   </w:rsids>
   <m:mathPr>
     <m:mathFont m:val="Cambria Math"/>
@@ -6601,7 +6308,12 @@
 </file>
 
 <file path=customXml/item2.xml><?xml version="1.0" encoding="utf-8"?>
-<b:Sources xmlns:b="http://schemas.openxmlformats.org/officeDocument/2006/bibliography" xmlns="http://schemas.openxmlformats.org/officeDocument/2006/bibliography" SelectedStyle="\APA.XSL" StyleName="APA"/>
+<?mso-contentType ?>
+<FormTemplates xmlns="http://schemas.microsoft.com/sharepoint/v3/contenttype/forms">
+  <Display>DocumentLibraryForm</Display>
+  <Edit>DocumentLibraryForm</Edit>
+  <New>DocumentLibraryForm</New>
+</FormTemplates>
 </file>
 
 <file path=customXml/item3.xml><?xml version="1.0" encoding="utf-8"?>
@@ -6763,12 +6475,7 @@
 </file>
 
 <file path=customXml/item4.xml><?xml version="1.0" encoding="utf-8"?>
-<?mso-contentType ?>
-<FormTemplates xmlns="http://schemas.microsoft.com/sharepoint/v3/contenttype/forms">
-  <Display>DocumentLibraryForm</Display>
-  <Edit>DocumentLibraryForm</Edit>
-  <New>DocumentLibraryForm</New>
-</FormTemplates>
+<b:Sources xmlns:b="http://schemas.openxmlformats.org/officeDocument/2006/bibliography" xmlns="http://schemas.openxmlformats.org/officeDocument/2006/bibliography" SelectedStyle="\APA.XSL" StyleName="APA"/>
 </file>
 
 <file path=customXml/itemProps1.xml><?xml version="1.0" encoding="utf-8"?>
@@ -6781,9 +6488,9 @@
 </file>
 
 <file path=customXml/itemProps2.xml><?xml version="1.0" encoding="utf-8"?>
-<ds:datastoreItem xmlns:ds="http://schemas.openxmlformats.org/officeDocument/2006/customXml" ds:itemID="{713B5C66-9FC7-4E70-B45B-56624494DB74}">
+<ds:datastoreItem xmlns:ds="http://schemas.openxmlformats.org/officeDocument/2006/customXml" ds:itemID="{E9D78D93-5025-4AAC-95E9-87A1640AAEAA}">
   <ds:schemaRefs>
-    <ds:schemaRef ds:uri="http://schemas.openxmlformats.org/officeDocument/2006/bibliography"/>
+    <ds:schemaRef ds:uri="http://schemas.microsoft.com/sharepoint/v3/contenttype/forms"/>
   </ds:schemaRefs>
 </ds:datastoreItem>
 </file>
@@ -6807,9 +6514,9 @@
 </file>
 
 <file path=customXml/itemProps4.xml><?xml version="1.0" encoding="utf-8"?>
-<ds:datastoreItem xmlns:ds="http://schemas.openxmlformats.org/officeDocument/2006/customXml" ds:itemID="{E9D78D93-5025-4AAC-95E9-87A1640AAEAA}">
+<ds:datastoreItem xmlns:ds="http://schemas.openxmlformats.org/officeDocument/2006/customXml" ds:itemID="{713B5C66-9FC7-4E70-B45B-56624494DB74}">
   <ds:schemaRefs>
-    <ds:schemaRef ds:uri="http://schemas.microsoft.com/sharepoint/v3/contenttype/forms"/>
+    <ds:schemaRef ds:uri="http://schemas.openxmlformats.org/officeDocument/2006/bibliography"/>
   </ds:schemaRefs>
 </ds:datastoreItem>
 </file>
</xml_diff>